<commit_message>
changes to user list only enabled=true will be displayed
</commit_message>
<xml_diff>
--- a/pg_query for enabling and disabling an user.docx
+++ b/pg_query for enabling and disabling an user.docx
@@ -44,12 +44,15 @@
       </w:r>
       <w:r>
         <w:tab/>
-        <w:t xml:space="preserve">   update public.tbllogina</w:t>
+        <w:t xml:space="preserve">   update public.tblloginandregister set enabled = true where "Username" = ‘&lt;username&gt;</w:t>
+      </w:r>
+      <w:r>
+        <w:t>’</w:t>
       </w:r>
       <w:bookmarkStart w:id="0" w:name="_GoBack"/>
       <w:bookmarkEnd w:id="0"/>
       <w:r>
-        <w:t>ndregister set enabled = true where "Username" = ‘&lt;username&gt;;</w:t>
+        <w:t>;</w:t>
       </w:r>
     </w:p>
     <w:sectPr>

</xml_diff>